<commit_message>
Documento de pruebas beta
</commit_message>
<xml_diff>
--- a/DOPRUEX_V1.0_2017.docx
+++ b/DOPRUEX_V1.0_2017.docx
@@ -1,6 +1,6 @@
 
 <file path=word/document.xml><?xml version="1.0" encoding="utf-8"?>
-<w:document xmlns:wpc="http://schemas.microsoft.com/office/word/2010/wordprocessingCanvas" xmlns:cx="http://schemas.microsoft.com/office/drawing/2014/chartex" xmlns:cx1="http://schemas.microsoft.com/office/drawing/2015/9/8/chartex" xmlns:cx2="http://schemas.microsoft.com/office/drawing/2015/10/21/chartex" xmlns:cx3="http://schemas.microsoft.com/office/drawing/2016/5/9/chartex" xmlns:cx4="http://schemas.microsoft.com/office/drawing/2016/5/10/chartex" xmlns:cx5="http://schemas.microsoft.com/office/drawing/2016/5/11/chartex" xmlns:mc="http://schemas.openxmlformats.org/markup-compatibility/2006" xmlns:o="urn:schemas-microsoft-com:office:office" xmlns:r="http://schemas.openxmlformats.org/officeDocument/2006/relationships" xmlns:m="http://schemas.openxmlformats.org/officeDocument/2006/math" xmlns:v="urn:schemas-microsoft-com:vml" xmlns:wp14="http://schemas.microsoft.com/office/word/2010/wordprocessingDrawing" xmlns:wp="http://schemas.openxmlformats.org/drawingml/2006/wordprocessingDrawing" xmlns:w10="urn:schemas-microsoft-com:office:word" xmlns:w="http://schemas.openxmlformats.org/wordprocessingml/2006/main" xmlns:w14="http://schemas.microsoft.com/office/word/2010/wordml" xmlns:w15="http://schemas.microsoft.com/office/word/2012/wordml" xmlns:w16se="http://schemas.microsoft.com/office/word/2015/wordml/symex" xmlns:wpg="http://schemas.microsoft.com/office/word/2010/wordprocessingGroup" xmlns:wpi="http://schemas.microsoft.com/office/word/2010/wordprocessingInk" xmlns:wne="http://schemas.microsoft.com/office/word/2006/wordml" xmlns:wps="http://schemas.microsoft.com/office/word/2010/wordprocessingShape" mc:Ignorable="w14 w15 w16se wp14">
+<w:document xmlns:wpc="http://schemas.microsoft.com/office/word/2010/wordprocessingCanvas" xmlns:mc="http://schemas.openxmlformats.org/markup-compatibility/2006" xmlns:o="urn:schemas-microsoft-com:office:office" xmlns:r="http://schemas.openxmlformats.org/officeDocument/2006/relationships" xmlns:m="http://schemas.openxmlformats.org/officeDocument/2006/math" xmlns:v="urn:schemas-microsoft-com:vml" xmlns:wp14="http://schemas.microsoft.com/office/word/2010/wordprocessingDrawing" xmlns:wp="http://schemas.openxmlformats.org/drawingml/2006/wordprocessingDrawing" xmlns:w10="urn:schemas-microsoft-com:office:word" xmlns:w="http://schemas.openxmlformats.org/wordprocessingml/2006/main" xmlns:w14="http://schemas.microsoft.com/office/word/2010/wordml" xmlns:w15="http://schemas.microsoft.com/office/word/2012/wordml" xmlns:wpg="http://schemas.microsoft.com/office/word/2010/wordprocessingGroup" xmlns:wpi="http://schemas.microsoft.com/office/word/2010/wordprocessingInk" xmlns:wne="http://schemas.microsoft.com/office/word/2006/wordml" xmlns:wps="http://schemas.microsoft.com/office/word/2010/wordprocessingShape" mc:Ignorable="w14 w15 wp14">
   <w:body>
     <w:p>
       <w:pPr>
@@ -12,7 +12,7 @@
         <w:rPr>
           <w:noProof/>
           <w:sz w:val="32"/>
-          <w:lang w:val="es-ES" w:eastAsia="es-ES"/>
+          <w:lang w:eastAsia="es-PE"/>
         </w:rPr>
         <w:drawing>
           <wp:anchor distT="0" distB="0" distL="114300" distR="114300" simplePos="0" relativeHeight="251671552" behindDoc="0" locked="0" layoutInCell="1" allowOverlap="1">
@@ -195,8 +195,6 @@
         </w:rPr>
         <w:t>PRUEBAS FUNCIONALES</w:t>
       </w:r>
-      <w:bookmarkStart w:id="0" w:name="_GoBack"/>
-      <w:bookmarkEnd w:id="0"/>
     </w:p>
     <w:p>
       <w:pPr>
@@ -722,13 +720,7 @@
               <w:rPr>
                 <w:rStyle w:val="st"/>
               </w:rPr>
-              <w:t>12/07</w:t>
-            </w:r>
-            <w:r>
-              <w:rPr>
-                <w:rStyle w:val="st"/>
-              </w:rPr>
-              <w:t>/2017</w:t>
+              <w:t>12/07/2017</w:t>
             </w:r>
           </w:p>
         </w:tc>
@@ -764,17 +756,19 @@
                 <w:rStyle w:val="st"/>
               </w:rPr>
             </w:pPr>
+            <w:proofErr w:type="spellStart"/>
             <w:r>
               <w:rPr>
                 <w:rStyle w:val="st"/>
               </w:rPr>
-              <w:t xml:space="preserve">Version </w:t>
-            </w:r>
+              <w:t>Version</w:t>
+            </w:r>
+            <w:proofErr w:type="spellEnd"/>
             <w:r>
               <w:rPr>
                 <w:rStyle w:val="st"/>
               </w:rPr>
-              <w:t>preliminar</w:t>
+              <w:t xml:space="preserve"> preliminar</w:t>
             </w:r>
           </w:p>
         </w:tc>
@@ -996,6 +990,7 @@
                 <w:b/>
                 <w:lang w:val="es-ES_tradnl" w:eastAsia="ja-JP"/>
               </w:rPr>
+              <w:lastRenderedPageBreak/>
               <w:t>CASO DE PRUEBA</w:t>
             </w:r>
           </w:p>
@@ -1182,8 +1177,18 @@
                 <w:sz w:val="16"/>
                 <w:szCs w:val="16"/>
               </w:rPr>
-              <w:t>Miguel Cotrina</w:t>
-            </w:r>
+              <w:t xml:space="preserve">Miguel </w:t>
+            </w:r>
+            <w:proofErr w:type="spellStart"/>
+            <w:r>
+              <w:rPr>
+                <w:rFonts w:cs="Arial"/>
+                <w:sz w:val="16"/>
+                <w:szCs w:val="16"/>
+              </w:rPr>
+              <w:t>Cotrina</w:t>
+            </w:r>
+            <w:proofErr w:type="spellEnd"/>
           </w:p>
         </w:tc>
         <w:tc>
@@ -2760,34 +2765,7 @@
                 <w:szCs w:val="20"/>
                 <w:lang w:val="es-MX"/>
               </w:rPr>
-              <w:t xml:space="preserve">Mostrar tabla de </w:t>
-            </w:r>
-            <w:r>
-              <w:rPr>
-                <w:rFonts w:cstheme="minorHAnsi"/>
-                <w:sz w:val="20"/>
-                <w:szCs w:val="20"/>
-                <w:lang w:val="es-MX"/>
-              </w:rPr>
-              <w:t>operaciones</w:t>
-            </w:r>
-            <w:r>
-              <w:rPr>
-                <w:rFonts w:cstheme="minorHAnsi"/>
-                <w:sz w:val="20"/>
-                <w:szCs w:val="20"/>
-                <w:lang w:val="es-MX"/>
-              </w:rPr>
-              <w:t xml:space="preserve"> y filtrar por campo de búsqueda</w:t>
-            </w:r>
-            <w:r>
-              <w:rPr>
-                <w:rFonts w:cstheme="minorHAnsi"/>
-                <w:sz w:val="20"/>
-                <w:szCs w:val="20"/>
-                <w:lang w:val="es-MX"/>
-              </w:rPr>
-              <w:t xml:space="preserve"> (monto)</w:t>
+              <w:t>Mostrar tabla de operaciones y filtrar por campo de búsqueda (monto)</w:t>
             </w:r>
           </w:p>
         </w:tc>
@@ -2979,43 +2957,7 @@
                 <w:szCs w:val="20"/>
                 <w:lang w:val="es-MX"/>
               </w:rPr>
-              <w:t xml:space="preserve">Mostrar tabla de </w:t>
-            </w:r>
-            <w:r>
-              <w:rPr>
-                <w:rFonts w:cstheme="minorHAnsi"/>
-                <w:sz w:val="20"/>
-                <w:szCs w:val="20"/>
-                <w:lang w:val="es-MX"/>
-              </w:rPr>
-              <w:t>anexos</w:t>
-            </w:r>
-            <w:r>
-              <w:rPr>
-                <w:rFonts w:cstheme="minorHAnsi"/>
-                <w:sz w:val="20"/>
-                <w:szCs w:val="20"/>
-                <w:lang w:val="es-MX"/>
-              </w:rPr>
-              <w:t xml:space="preserve"> y filtrar por campo de búsqueda (</w:t>
-            </w:r>
-            <w:r>
-              <w:rPr>
-                <w:rFonts w:cstheme="minorHAnsi"/>
-                <w:sz w:val="20"/>
-                <w:szCs w:val="20"/>
-                <w:lang w:val="es-MX"/>
-              </w:rPr>
-              <w:t>nombre</w:t>
-            </w:r>
-            <w:r>
-              <w:rPr>
-                <w:rFonts w:cstheme="minorHAnsi"/>
-                <w:sz w:val="20"/>
-                <w:szCs w:val="20"/>
-                <w:lang w:val="es-MX"/>
-              </w:rPr>
-              <w:t>)</w:t>
+              <w:t>Mostrar tabla de anexos y filtrar por campo de búsqueda (nombre)</w:t>
             </w:r>
           </w:p>
         </w:tc>
@@ -3366,7 +3308,25 @@
                 <w:color w:val="000000"/>
                 <w:lang w:eastAsia="es-PE"/>
               </w:rPr>
-              <w:t>Campo de busqueda llamada</w:t>
+              <w:t xml:space="preserve">Campo de </w:t>
+            </w:r>
+            <w:proofErr w:type="spellStart"/>
+            <w:r>
+              <w:rPr>
+                <w:rFonts w:ascii="Calibri" w:eastAsia="Times New Roman" w:hAnsi="Calibri" w:cs="Times New Roman"/>
+                <w:color w:val="000000"/>
+                <w:lang w:eastAsia="es-PE"/>
+              </w:rPr>
+              <w:t>busqueda</w:t>
+            </w:r>
+            <w:proofErr w:type="spellEnd"/>
+            <w:r>
+              <w:rPr>
+                <w:rFonts w:ascii="Calibri" w:eastAsia="Times New Roman" w:hAnsi="Calibri" w:cs="Times New Roman"/>
+                <w:color w:val="000000"/>
+                <w:lang w:eastAsia="es-PE"/>
+              </w:rPr>
+              <w:t xml:space="preserve"> llamada</w:t>
             </w:r>
           </w:p>
         </w:tc>
@@ -3394,6 +3354,7 @@
                 <w:lang w:eastAsia="es-PE"/>
               </w:rPr>
             </w:pPr>
+            <w:proofErr w:type="spellStart"/>
             <w:r>
               <w:rPr>
                 <w:rFonts w:ascii="Calibri" w:eastAsia="Times New Roman" w:hAnsi="Calibri" w:cs="Times New Roman"/>
@@ -3402,6 +3363,7 @@
               </w:rPr>
               <w:t>String</w:t>
             </w:r>
+            <w:proofErr w:type="spellEnd"/>
           </w:p>
         </w:tc>
         <w:tc>
@@ -3541,15 +3503,25 @@
                 <w:color w:val="000000"/>
                 <w:lang w:eastAsia="es-PE"/>
               </w:rPr>
-              <w:t xml:space="preserve">Campo de busqueda </w:t>
-            </w:r>
-            <w:r>
-              <w:rPr>
-                <w:rFonts w:ascii="Calibri" w:eastAsia="Times New Roman" w:hAnsi="Calibri" w:cs="Times New Roman"/>
-                <w:color w:val="000000"/>
-                <w:lang w:eastAsia="es-PE"/>
-              </w:rPr>
-              <w:t>operaciones</w:t>
+              <w:t xml:space="preserve">Campo de </w:t>
+            </w:r>
+            <w:proofErr w:type="spellStart"/>
+            <w:r>
+              <w:rPr>
+                <w:rFonts w:ascii="Calibri" w:eastAsia="Times New Roman" w:hAnsi="Calibri" w:cs="Times New Roman"/>
+                <w:color w:val="000000"/>
+                <w:lang w:eastAsia="es-PE"/>
+              </w:rPr>
+              <w:t>busqueda</w:t>
+            </w:r>
+            <w:proofErr w:type="spellEnd"/>
+            <w:r>
+              <w:rPr>
+                <w:rFonts w:ascii="Calibri" w:eastAsia="Times New Roman" w:hAnsi="Calibri" w:cs="Times New Roman"/>
+                <w:color w:val="000000"/>
+                <w:lang w:eastAsia="es-PE"/>
+              </w:rPr>
+              <w:t xml:space="preserve"> operaciones</w:t>
             </w:r>
           </w:p>
         </w:tc>
@@ -3577,6 +3549,7 @@
                 <w:lang w:eastAsia="es-PE"/>
               </w:rPr>
             </w:pPr>
+            <w:proofErr w:type="spellStart"/>
             <w:r>
               <w:rPr>
                 <w:rFonts w:ascii="Calibri" w:eastAsia="Times New Roman" w:hAnsi="Calibri" w:cs="Times New Roman"/>
@@ -3585,6 +3558,7 @@
               </w:rPr>
               <w:t>Double</w:t>
             </w:r>
+            <w:proofErr w:type="spellEnd"/>
           </w:p>
         </w:tc>
         <w:tc>
@@ -3720,8 +3694,18 @@
                 <w:color w:val="000000"/>
                 <w:lang w:eastAsia="es-PE"/>
               </w:rPr>
-              <w:t>Campo de busqueda</w:t>
-            </w:r>
+              <w:t xml:space="preserve">Campo de </w:t>
+            </w:r>
+            <w:proofErr w:type="spellStart"/>
+            <w:r>
+              <w:rPr>
+                <w:rFonts w:ascii="Calibri" w:eastAsia="Times New Roman" w:hAnsi="Calibri" w:cs="Times New Roman"/>
+                <w:color w:val="000000"/>
+                <w:lang w:eastAsia="es-PE"/>
+              </w:rPr>
+              <w:t>busqueda</w:t>
+            </w:r>
+            <w:proofErr w:type="spellEnd"/>
             <w:r>
               <w:rPr>
                 <w:rFonts w:ascii="Calibri" w:eastAsia="Times New Roman" w:hAnsi="Calibri" w:cs="Times New Roman"/>
@@ -3755,6 +3739,7 @@
                 <w:lang w:eastAsia="es-PE"/>
               </w:rPr>
             </w:pPr>
+            <w:proofErr w:type="spellStart"/>
             <w:r>
               <w:rPr>
                 <w:rFonts w:ascii="Calibri" w:eastAsia="Times New Roman" w:hAnsi="Calibri" w:cs="Times New Roman"/>
@@ -3763,6 +3748,7 @@
               </w:rPr>
               <w:t>String</w:t>
             </w:r>
+            <w:proofErr w:type="spellEnd"/>
           </w:p>
         </w:tc>
         <w:tc>
@@ -3980,7 +3966,7 @@
       <w:r>
         <w:rPr>
           <w:noProof/>
-          <w:lang w:val="es-ES" w:eastAsia="es-ES"/>
+          <w:lang w:eastAsia="es-PE"/>
         </w:rPr>
         <w:drawing>
           <wp:inline distT="0" distB="0" distL="0" distR="0">
@@ -4059,7 +4045,7 @@
       <w:r>
         <w:rPr>
           <w:noProof/>
-          <w:lang w:val="es-ES" w:eastAsia="es-ES"/>
+          <w:lang w:eastAsia="es-PE"/>
         </w:rPr>
         <w:drawing>
           <wp:inline distT="0" distB="0" distL="0" distR="0">
@@ -4122,7 +4108,7 @@
       <w:r>
         <w:rPr>
           <w:noProof/>
-          <w:lang w:val="es-ES" w:eastAsia="es-ES"/>
+          <w:lang w:eastAsia="es-PE"/>
         </w:rPr>
         <w:drawing>
           <wp:inline distT="0" distB="0" distL="0" distR="0" wp14:anchorId="7A8366E2" wp14:editId="1E0EE7BC">
@@ -4193,13 +4179,116 @@
           <w:u w:val="single"/>
           <w:lang w:eastAsia="es-PE"/>
         </w:rPr>
-        <w:t>LISTADO DE LLAMADAS</w:t>
+        <w:t>REPORTE</w:t>
       </w:r>
       <w:r>
         <w:rPr>
-          <w:noProof/>
-          <w:lang w:val="es-ES" w:eastAsia="es-ES"/>
-        </w:rPr>
+          <w:b/>
+          <w:noProof/>
+          <w:sz w:val="24"/>
+          <w:u w:val="single"/>
+          <w:lang w:eastAsia="es-PE"/>
+        </w:rPr>
+        <w:t xml:space="preserve"> DE LLAMADAS</w:t>
+      </w:r>
+    </w:p>
+    <w:p>
+      <w:pPr>
+        <w:rPr>
+          <w:b/>
+          <w:noProof/>
+          <w:sz w:val="24"/>
+          <w:u w:val="single"/>
+          <w:lang w:eastAsia="es-PE"/>
+        </w:rPr>
+      </w:pPr>
+      <w:r>
+        <w:rPr>
+          <w:noProof/>
+          <w:lang w:eastAsia="es-PE"/>
+        </w:rPr>
+        <w:pict>
+          <v:shapetype id="_x0000_t66" coordsize="21600,21600" o:spt="66" adj="5400,5400" path="m@0,l@0@1,21600@1,21600@2@0@2@0,21600,,10800xe">
+            <v:stroke joinstyle="miter"/>
+            <v:formulas>
+              <v:f eqn="val #0"/>
+              <v:f eqn="val #1"/>
+              <v:f eqn="sum 21600 0 #1"/>
+              <v:f eqn="prod #0 #1 10800"/>
+              <v:f eqn="sum #0 0 @3"/>
+            </v:formulas>
+            <v:path o:connecttype="custom" o:connectlocs="@0,0;0,10800;@0,21600;21600,10800" o:connectangles="270,180,90,0" textboxrect="@4,@1,21600,@2"/>
+            <v:handles>
+              <v:h position="#0,#1" xrange="0,21600" yrange="0,10800"/>
+            </v:handles>
+          </v:shapetype>
+          <v:shape id="_x0000_s1027" type="#_x0000_t66" style="position:absolute;margin-left:86.65pt;margin-top:133.3pt;width:70.5pt;height:9.75pt;z-index:251672576"/>
+        </w:pict>
+      </w:r>
+      <w:r>
+        <w:rPr>
+          <w:noProof/>
+          <w:lang w:eastAsia="es-PE"/>
+        </w:rPr>
+        <w:drawing>
+          <wp:inline distT="0" distB="0" distL="0" distR="0" wp14:anchorId="6ECD5750" wp14:editId="569B88FA">
+            <wp:extent cx="8892540" cy="4674235"/>
+            <wp:effectExtent l="0" t="0" r="0" b="0"/>
+            <wp:docPr id="1" name="Imagen 1"/>
+            <wp:cNvGraphicFramePr>
+              <a:graphicFrameLocks xmlns:a="http://schemas.openxmlformats.org/drawingml/2006/main" noChangeAspect="1"/>
+            </wp:cNvGraphicFramePr>
+            <a:graphic xmlns:a="http://schemas.openxmlformats.org/drawingml/2006/main">
+              <a:graphicData uri="http://schemas.openxmlformats.org/drawingml/2006/picture">
+                <pic:pic xmlns:pic="http://schemas.openxmlformats.org/drawingml/2006/picture">
+                  <pic:nvPicPr>
+                    <pic:cNvPr id="1" name="Sin título.png"/>
+                    <pic:cNvPicPr/>
+                  </pic:nvPicPr>
+                  <pic:blipFill>
+                    <a:blip r:embed="rId11">
+                      <a:extLst>
+                        <a:ext uri="{28A0092B-C50C-407E-A947-70E740481C1C}">
+                          <a14:useLocalDpi xmlns:a14="http://schemas.microsoft.com/office/drawing/2010/main" val="0"/>
+                        </a:ext>
+                      </a:extLst>
+                    </a:blip>
+                    <a:stretch>
+                      <a:fillRect/>
+                    </a:stretch>
+                  </pic:blipFill>
+                  <pic:spPr>
+                    <a:xfrm>
+                      <a:off x="0" y="0"/>
+                      <a:ext cx="8892540" cy="4674235"/>
+                    </a:xfrm>
+                    <a:prstGeom prst="rect">
+                      <a:avLst/>
+                    </a:prstGeom>
+                  </pic:spPr>
+                </pic:pic>
+              </a:graphicData>
+            </a:graphic>
+          </wp:inline>
+        </w:drawing>
+      </w:r>
+    </w:p>
+    <w:p>
+      <w:pPr>
+        <w:rPr>
+          <w:b/>
+          <w:noProof/>
+          <w:sz w:val="24"/>
+          <w:u w:val="single"/>
+          <w:lang w:eastAsia="es-PE"/>
+        </w:rPr>
+      </w:pPr>
+      <w:r>
+        <w:rPr>
+          <w:noProof/>
+          <w:lang w:eastAsia="es-PE"/>
+        </w:rPr>
+        <w:lastRenderedPageBreak/>
         <w:drawing>
           <wp:inline distT="0" distB="0" distL="0" distR="0" wp14:anchorId="19EE9987" wp14:editId="7184981F">
             <wp:extent cx="8892540" cy="5310505"/>
@@ -4216,7 +4305,7 @@
                     <pic:cNvPicPr/>
                   </pic:nvPicPr>
                   <pic:blipFill>
-                    <a:blip r:embed="rId11">
+                    <a:blip r:embed="rId12">
                       <a:extLst>
                         <a:ext uri="{28A0092B-C50C-407E-A947-70E740481C1C}">
                           <a14:useLocalDpi xmlns:a14="http://schemas.microsoft.com/office/drawing/2010/main" val="0"/>
@@ -4261,21 +4350,113 @@
           <w:u w:val="single"/>
           <w:lang w:eastAsia="es-PE"/>
         </w:rPr>
-        <w:t>LISTADO DE OPERACIONES</w:t>
+        <w:t>REPORTE</w:t>
       </w:r>
-    </w:p>
-    <w:p>
-      <w:pPr>
-        <w:rPr>
-          <w:noProof/>
-          <w:lang w:eastAsia="es-PE"/>
-        </w:rPr>
-      </w:pPr>
       <w:r>
         <w:rPr>
-          <w:noProof/>
-          <w:lang w:val="es-ES" w:eastAsia="es-ES"/>
-        </w:rPr>
+          <w:b/>
+          <w:noProof/>
+          <w:sz w:val="24"/>
+          <w:u w:val="single"/>
+          <w:lang w:eastAsia="es-PE"/>
+        </w:rPr>
+        <w:t xml:space="preserve"> DE OPERACIONES</w:t>
+      </w:r>
+    </w:p>
+    <w:p>
+      <w:pPr>
+        <w:rPr>
+          <w:b/>
+          <w:noProof/>
+          <w:sz w:val="24"/>
+          <w:u w:val="single"/>
+          <w:lang w:eastAsia="es-PE"/>
+        </w:rPr>
+      </w:pPr>
+      <w:r>
+        <w:rPr>
+          <w:b/>
+          <w:noProof/>
+          <w:sz w:val="24"/>
+          <w:u w:val="single"/>
+          <w:lang w:eastAsia="es-PE"/>
+        </w:rPr>
+        <w:lastRenderedPageBreak/>
+        <w:pict>
+          <v:shape id="_x0000_s1028" type="#_x0000_t66" style="position:absolute;margin-left:93.4pt;margin-top:133.1pt;width:54pt;height:7.15pt;z-index:251673600"/>
+        </w:pict>
+      </w:r>
+      <w:r>
+        <w:rPr>
+          <w:b/>
+          <w:noProof/>
+          <w:sz w:val="24"/>
+          <w:u w:val="single"/>
+          <w:lang w:eastAsia="es-PE"/>
+        </w:rPr>
+        <w:drawing>
+          <wp:inline distT="0" distB="0" distL="0" distR="0">
+            <wp:extent cx="8886825" cy="4448175"/>
+            <wp:effectExtent l="0" t="0" r="0" b="0"/>
+            <wp:docPr id="2" name="Imagen 2"/>
+            <wp:cNvGraphicFramePr>
+              <a:graphicFrameLocks xmlns:a="http://schemas.openxmlformats.org/drawingml/2006/main" noChangeAspect="1"/>
+            </wp:cNvGraphicFramePr>
+            <a:graphic xmlns:a="http://schemas.openxmlformats.org/drawingml/2006/main">
+              <a:graphicData uri="http://schemas.openxmlformats.org/drawingml/2006/picture">
+                <pic:pic xmlns:pic="http://schemas.openxmlformats.org/drawingml/2006/picture">
+                  <pic:nvPicPr>
+                    <pic:cNvPr id="0" name="Picture 1"/>
+                    <pic:cNvPicPr>
+                      <a:picLocks noChangeAspect="1" noChangeArrowheads="1"/>
+                    </pic:cNvPicPr>
+                  </pic:nvPicPr>
+                  <pic:blipFill>
+                    <a:blip r:embed="rId13">
+                      <a:extLst>
+                        <a:ext uri="{28A0092B-C50C-407E-A947-70E740481C1C}">
+                          <a14:useLocalDpi xmlns:a14="http://schemas.microsoft.com/office/drawing/2010/main" val="0"/>
+                        </a:ext>
+                      </a:extLst>
+                    </a:blip>
+                    <a:srcRect/>
+                    <a:stretch>
+                      <a:fillRect/>
+                    </a:stretch>
+                  </pic:blipFill>
+                  <pic:spPr bwMode="auto">
+                    <a:xfrm>
+                      <a:off x="0" y="0"/>
+                      <a:ext cx="8886825" cy="4448175"/>
+                    </a:xfrm>
+                    <a:prstGeom prst="rect">
+                      <a:avLst/>
+                    </a:prstGeom>
+                    <a:noFill/>
+                    <a:ln>
+                      <a:noFill/>
+                    </a:ln>
+                  </pic:spPr>
+                </pic:pic>
+              </a:graphicData>
+            </a:graphic>
+          </wp:inline>
+        </w:drawing>
+      </w:r>
+    </w:p>
+    <w:p>
+      <w:pPr>
+        <w:rPr>
+          <w:noProof/>
+          <w:lang w:eastAsia="es-PE"/>
+        </w:rPr>
+      </w:pPr>
+      <w:r>
+        <w:rPr>
+          <w:noProof/>
+          <w:lang w:eastAsia="es-PE"/>
+        </w:rPr>
+        <w:lastRenderedPageBreak/>
         <w:drawing>
           <wp:inline distT="0" distB="0" distL="0" distR="0">
             <wp:extent cx="8892540" cy="3373755"/>
@@ -4292,7 +4473,7 @@
                     <pic:cNvPicPr/>
                   </pic:nvPicPr>
                   <pic:blipFill>
-                    <a:blip r:embed="rId12">
+                    <a:blip r:embed="rId14">
                       <a:extLst>
                         <a:ext uri="{28A0092B-C50C-407E-A947-70E740481C1C}">
                           <a14:useLocalDpi xmlns:a14="http://schemas.microsoft.com/office/drawing/2010/main" val="0"/>
@@ -4354,6 +4535,37 @@
         <w:rPr>
           <w:b/>
           <w:noProof/>
+          <w:sz w:val="24"/>
+          <w:u w:val="single"/>
+          <w:lang w:eastAsia="es-PE"/>
+        </w:rPr>
+      </w:pPr>
+      <w:r>
+        <w:rPr>
+          <w:b/>
+          <w:noProof/>
+          <w:sz w:val="24"/>
+          <w:u w:val="single"/>
+          <w:lang w:eastAsia="es-PE"/>
+        </w:rPr>
+        <w:t>REPORTE</w:t>
+      </w:r>
+      <w:r>
+        <w:rPr>
+          <w:b/>
+          <w:noProof/>
+          <w:sz w:val="24"/>
+          <w:u w:val="single"/>
+          <w:lang w:eastAsia="es-PE"/>
+        </w:rPr>
+        <w:t xml:space="preserve"> DE ANEXOS</w:t>
+      </w:r>
+    </w:p>
+    <w:p>
+      <w:pPr>
+        <w:rPr>
+          <w:b/>
+          <w:noProof/>
           <w:sz w:val="28"/>
           <w:u w:val="single"/>
           <w:lang w:eastAsia="es-PE"/>
@@ -4363,12 +4575,74 @@
         <w:rPr>
           <w:b/>
           <w:noProof/>
-          <w:sz w:val="24"/>
+          <w:sz w:val="28"/>
           <w:u w:val="single"/>
           <w:lang w:eastAsia="es-PE"/>
         </w:rPr>
-        <w:t>LISTADO DE ANEXOS</w:t>
+        <w:lastRenderedPageBreak/>
+        <w:pict>
+          <v:shape id="_x0000_s1029" type="#_x0000_t66" style="position:absolute;margin-left:94.15pt;margin-top:149.6pt;width:52.5pt;height:7.15pt;z-index:251674624"/>
+        </w:pict>
       </w:r>
+      <w:r>
+        <w:rPr>
+          <w:b/>
+          <w:noProof/>
+          <w:sz w:val="28"/>
+          <w:u w:val="single"/>
+          <w:lang w:eastAsia="es-PE"/>
+        </w:rPr>
+        <w:drawing>
+          <wp:inline distT="0" distB="0" distL="0" distR="0">
+            <wp:extent cx="8886825" cy="4476750"/>
+            <wp:effectExtent l="0" t="0" r="0" b="0"/>
+            <wp:docPr id="4" name="Imagen 4"/>
+            <wp:cNvGraphicFramePr>
+              <a:graphicFrameLocks xmlns:a="http://schemas.openxmlformats.org/drawingml/2006/main" noChangeAspect="1"/>
+            </wp:cNvGraphicFramePr>
+            <a:graphic xmlns:a="http://schemas.openxmlformats.org/drawingml/2006/main">
+              <a:graphicData uri="http://schemas.openxmlformats.org/drawingml/2006/picture">
+                <pic:pic xmlns:pic="http://schemas.openxmlformats.org/drawingml/2006/picture">
+                  <pic:nvPicPr>
+                    <pic:cNvPr id="0" name="Picture 2"/>
+                    <pic:cNvPicPr>
+                      <a:picLocks noChangeAspect="1" noChangeArrowheads="1"/>
+                    </pic:cNvPicPr>
+                  </pic:nvPicPr>
+                  <pic:blipFill>
+                    <a:blip r:embed="rId15">
+                      <a:extLst>
+                        <a:ext uri="{28A0092B-C50C-407E-A947-70E740481C1C}">
+                          <a14:useLocalDpi xmlns:a14="http://schemas.microsoft.com/office/drawing/2010/main" val="0"/>
+                        </a:ext>
+                      </a:extLst>
+                    </a:blip>
+                    <a:srcRect/>
+                    <a:stretch>
+                      <a:fillRect/>
+                    </a:stretch>
+                  </pic:blipFill>
+                  <pic:spPr bwMode="auto">
+                    <a:xfrm>
+                      <a:off x="0" y="0"/>
+                      <a:ext cx="8886825" cy="4476750"/>
+                    </a:xfrm>
+                    <a:prstGeom prst="rect">
+                      <a:avLst/>
+                    </a:prstGeom>
+                    <a:noFill/>
+                    <a:ln>
+                      <a:noFill/>
+                    </a:ln>
+                  </pic:spPr>
+                </pic:pic>
+              </a:graphicData>
+            </a:graphic>
+          </wp:inline>
+        </w:drawing>
+      </w:r>
+      <w:bookmarkStart w:id="0" w:name="_GoBack"/>
+      <w:bookmarkEnd w:id="0"/>
     </w:p>
     <w:p>
       <w:pPr>
@@ -4387,8 +4661,9 @@
       <w:r>
         <w:rPr>
           <w:noProof/>
-          <w:lang w:val="es-ES" w:eastAsia="es-ES"/>
-        </w:rPr>
+          <w:lang w:eastAsia="es-PE"/>
+        </w:rPr>
+        <w:lastRenderedPageBreak/>
         <w:drawing>
           <wp:inline distT="0" distB="0" distL="0" distR="0">
             <wp:extent cx="8892540" cy="2416810"/>
@@ -4405,7 +4680,7 @@
                     <pic:cNvPicPr/>
                   </pic:nvPicPr>
                   <pic:blipFill>
-                    <a:blip r:embed="rId13">
+                    <a:blip r:embed="rId16">
                       <a:extLst>
                         <a:ext uri="{28A0092B-C50C-407E-A947-70E740481C1C}">
                           <a14:useLocalDpi xmlns:a14="http://schemas.microsoft.com/office/drawing/2010/main" val="0"/>
@@ -4670,8 +4945,18 @@
                 <w:sz w:val="16"/>
                 <w:szCs w:val="16"/>
               </w:rPr>
-              <w:t>Miguel Cotrina</w:t>
-            </w:r>
+              <w:t xml:space="preserve">Miguel </w:t>
+            </w:r>
+            <w:proofErr w:type="spellStart"/>
+            <w:r>
+              <w:rPr>
+                <w:rFonts w:cs="Arial"/>
+                <w:sz w:val="16"/>
+                <w:szCs w:val="16"/>
+              </w:rPr>
+              <w:t>Cotrina</w:t>
+            </w:r>
+            <w:proofErr w:type="spellEnd"/>
           </w:p>
         </w:tc>
         <w:tc>
@@ -4996,7 +5281,25 @@
                 <w:sz w:val="16"/>
                 <w:szCs w:val="16"/>
               </w:rPr>
-              <w:t>el mantenimiento de clientes , saldos y anexos.</w:t>
+              <w:t xml:space="preserve">el mantenimiento de </w:t>
+            </w:r>
+            <w:proofErr w:type="gramStart"/>
+            <w:r>
+              <w:rPr>
+                <w:rFonts w:cs="Arial"/>
+                <w:sz w:val="16"/>
+                <w:szCs w:val="16"/>
+              </w:rPr>
+              <w:t>clientes ,</w:t>
+            </w:r>
+            <w:proofErr w:type="gramEnd"/>
+            <w:r>
+              <w:rPr>
+                <w:rFonts w:cs="Arial"/>
+                <w:sz w:val="16"/>
+                <w:szCs w:val="16"/>
+              </w:rPr>
+              <w:t xml:space="preserve"> saldos y anexos.</w:t>
             </w:r>
           </w:p>
         </w:tc>
@@ -5534,7 +5837,25 @@
                 <w:sz w:val="16"/>
                 <w:szCs w:val="16"/>
               </w:rPr>
-              <w:t>La solicitud del registro de campañas, debe figurar en el Softmake del WF Acceso.</w:t>
+              <w:t xml:space="preserve">La solicitud del registro de campañas, debe figurar en el </w:t>
+            </w:r>
+            <w:proofErr w:type="spellStart"/>
+            <w:r>
+              <w:rPr>
+                <w:rFonts w:cs="Arial"/>
+                <w:sz w:val="16"/>
+                <w:szCs w:val="16"/>
+              </w:rPr>
+              <w:t>Softmake</w:t>
+            </w:r>
+            <w:proofErr w:type="spellEnd"/>
+            <w:r>
+              <w:rPr>
+                <w:rFonts w:cs="Arial"/>
+                <w:sz w:val="16"/>
+                <w:szCs w:val="16"/>
+              </w:rPr>
+              <w:t xml:space="preserve"> del WF Acceso.</w:t>
             </w:r>
           </w:p>
           <w:p>
@@ -5804,8 +6125,18 @@
                 <w:sz w:val="16"/>
                 <w:szCs w:val="16"/>
               </w:rPr>
-              <w:t>Miguel Cotrina</w:t>
-            </w:r>
+              <w:t xml:space="preserve">Miguel </w:t>
+            </w:r>
+            <w:proofErr w:type="spellStart"/>
+            <w:r>
+              <w:rPr>
+                <w:rFonts w:cs="Arial"/>
+                <w:sz w:val="16"/>
+                <w:szCs w:val="16"/>
+              </w:rPr>
+              <w:t>Cotrina</w:t>
+            </w:r>
+            <w:proofErr w:type="spellEnd"/>
           </w:p>
         </w:tc>
         <w:tc>
@@ -6140,7 +6471,25 @@
                 <w:sz w:val="16"/>
                 <w:szCs w:val="16"/>
               </w:rPr>
-              <w:t>Módulo para realizar la simulación de cronograma de cuotas de la Edpyme.</w:t>
+              <w:t xml:space="preserve">Módulo para realizar la simulación de cronograma de cuotas de la </w:t>
+            </w:r>
+            <w:proofErr w:type="spellStart"/>
+            <w:r>
+              <w:rPr>
+                <w:rFonts w:cs="Arial"/>
+                <w:sz w:val="16"/>
+                <w:szCs w:val="16"/>
+              </w:rPr>
+              <w:t>Edpyme</w:t>
+            </w:r>
+            <w:proofErr w:type="spellEnd"/>
+            <w:r>
+              <w:rPr>
+                <w:rFonts w:cs="Arial"/>
+                <w:sz w:val="16"/>
+                <w:szCs w:val="16"/>
+              </w:rPr>
+              <w:t>.</w:t>
             </w:r>
           </w:p>
         </w:tc>
@@ -10238,8 +10587,8 @@
       </w:pPr>
     </w:p>
     <w:sectPr>
-      <w:headerReference w:type="default" r:id="rId14"/>
-      <w:footerReference w:type="default" r:id="rId15"/>
+      <w:headerReference w:type="default" r:id="rId17"/>
+      <w:footerReference w:type="default" r:id="rId18"/>
       <w:pgSz w:w="15840" w:h="12240" w:orient="landscape"/>
       <w:pgMar w:top="1701" w:right="1417" w:bottom="1701" w:left="1417" w:header="708" w:footer="708" w:gutter="0"/>
       <w:cols w:space="708"/>
@@ -10250,7 +10599,7 @@
 </file>
 
 <file path=word/endnotes.xml><?xml version="1.0" encoding="utf-8"?>
-<w:endnotes xmlns:wpc="http://schemas.microsoft.com/office/word/2010/wordprocessingCanvas" xmlns:cx="http://schemas.microsoft.com/office/drawing/2014/chartex" xmlns:cx1="http://schemas.microsoft.com/office/drawing/2015/9/8/chartex" xmlns:cx2="http://schemas.microsoft.com/office/drawing/2015/10/21/chartex" xmlns:cx3="http://schemas.microsoft.com/office/drawing/2016/5/9/chartex" xmlns:cx4="http://schemas.microsoft.com/office/drawing/2016/5/10/chartex" xmlns:cx5="http://schemas.microsoft.com/office/drawing/2016/5/11/chartex" xmlns:mc="http://schemas.openxmlformats.org/markup-compatibility/2006" xmlns:o="urn:schemas-microsoft-com:office:office" xmlns:r="http://schemas.openxmlformats.org/officeDocument/2006/relationships" xmlns:m="http://schemas.openxmlformats.org/officeDocument/2006/math" xmlns:v="urn:schemas-microsoft-com:vml" xmlns:wp14="http://schemas.microsoft.com/office/word/2010/wordprocessingDrawing" xmlns:wp="http://schemas.openxmlformats.org/drawingml/2006/wordprocessingDrawing" xmlns:w10="urn:schemas-microsoft-com:office:word" xmlns:w="http://schemas.openxmlformats.org/wordprocessingml/2006/main" xmlns:w14="http://schemas.microsoft.com/office/word/2010/wordml" xmlns:w15="http://schemas.microsoft.com/office/word/2012/wordml" xmlns:w16se="http://schemas.microsoft.com/office/word/2015/wordml/symex" xmlns:wpg="http://schemas.microsoft.com/office/word/2010/wordprocessingGroup" xmlns:wpi="http://schemas.microsoft.com/office/word/2010/wordprocessingInk" xmlns:wne="http://schemas.microsoft.com/office/word/2006/wordml" xmlns:wps="http://schemas.microsoft.com/office/word/2010/wordprocessingShape" mc:Ignorable="w14 w15 w16se wp14">
+<w:endnotes xmlns:wpc="http://schemas.microsoft.com/office/word/2010/wordprocessingCanvas" xmlns:mc="http://schemas.openxmlformats.org/markup-compatibility/2006" xmlns:o="urn:schemas-microsoft-com:office:office" xmlns:r="http://schemas.openxmlformats.org/officeDocument/2006/relationships" xmlns:m="http://schemas.openxmlformats.org/officeDocument/2006/math" xmlns:v="urn:schemas-microsoft-com:vml" xmlns:wp14="http://schemas.microsoft.com/office/word/2010/wordprocessingDrawing" xmlns:wp="http://schemas.openxmlformats.org/drawingml/2006/wordprocessingDrawing" xmlns:w10="urn:schemas-microsoft-com:office:word" xmlns:w="http://schemas.openxmlformats.org/wordprocessingml/2006/main" xmlns:w14="http://schemas.microsoft.com/office/word/2010/wordml" xmlns:w15="http://schemas.microsoft.com/office/word/2012/wordml" xmlns:wpg="http://schemas.microsoft.com/office/word/2010/wordprocessingGroup" xmlns:wpi="http://schemas.microsoft.com/office/word/2010/wordprocessingInk" xmlns:wne="http://schemas.microsoft.com/office/word/2006/wordml" xmlns:wps="http://schemas.microsoft.com/office/word/2010/wordprocessingShape" mc:Ignorable="w14 w15 wp14">
   <w:endnote w:type="separator" w:id="-1">
     <w:p>
       <w:pPr>
@@ -10275,7 +10624,7 @@
 </file>
 
 <file path=word/footer1.xml><?xml version="1.0" encoding="utf-8"?>
-<w:ftr xmlns:wpc="http://schemas.microsoft.com/office/word/2010/wordprocessingCanvas" xmlns:cx="http://schemas.microsoft.com/office/drawing/2014/chartex" xmlns:cx1="http://schemas.microsoft.com/office/drawing/2015/9/8/chartex" xmlns:cx2="http://schemas.microsoft.com/office/drawing/2015/10/21/chartex" xmlns:cx3="http://schemas.microsoft.com/office/drawing/2016/5/9/chartex" xmlns:cx4="http://schemas.microsoft.com/office/drawing/2016/5/10/chartex" xmlns:cx5="http://schemas.microsoft.com/office/drawing/2016/5/11/chartex" xmlns:mc="http://schemas.openxmlformats.org/markup-compatibility/2006" xmlns:o="urn:schemas-microsoft-com:office:office" xmlns:r="http://schemas.openxmlformats.org/officeDocument/2006/relationships" xmlns:m="http://schemas.openxmlformats.org/officeDocument/2006/math" xmlns:v="urn:schemas-microsoft-com:vml" xmlns:wp14="http://schemas.microsoft.com/office/word/2010/wordprocessingDrawing" xmlns:wp="http://schemas.openxmlformats.org/drawingml/2006/wordprocessingDrawing" xmlns:w10="urn:schemas-microsoft-com:office:word" xmlns:w="http://schemas.openxmlformats.org/wordprocessingml/2006/main" xmlns:w14="http://schemas.microsoft.com/office/word/2010/wordml" xmlns:w15="http://schemas.microsoft.com/office/word/2012/wordml" xmlns:w16se="http://schemas.microsoft.com/office/word/2015/wordml/symex" xmlns:wpg="http://schemas.microsoft.com/office/word/2010/wordprocessingGroup" xmlns:wpi="http://schemas.microsoft.com/office/word/2010/wordprocessingInk" xmlns:wne="http://schemas.microsoft.com/office/word/2006/wordml" xmlns:wps="http://schemas.microsoft.com/office/word/2010/wordprocessingShape" mc:Ignorable="w14 w15 w16se wp14">
+<w:ftr xmlns:wpc="http://schemas.microsoft.com/office/word/2010/wordprocessingCanvas" xmlns:mc="http://schemas.openxmlformats.org/markup-compatibility/2006" xmlns:o="urn:schemas-microsoft-com:office:office" xmlns:r="http://schemas.openxmlformats.org/officeDocument/2006/relationships" xmlns:m="http://schemas.openxmlformats.org/officeDocument/2006/math" xmlns:v="urn:schemas-microsoft-com:vml" xmlns:wp14="http://schemas.microsoft.com/office/word/2010/wordprocessingDrawing" xmlns:wp="http://schemas.openxmlformats.org/drawingml/2006/wordprocessingDrawing" xmlns:w10="urn:schemas-microsoft-com:office:word" xmlns:w="http://schemas.openxmlformats.org/wordprocessingml/2006/main" xmlns:w14="http://schemas.microsoft.com/office/word/2010/wordml" xmlns:w15="http://schemas.microsoft.com/office/word/2012/wordml" xmlns:wpg="http://schemas.microsoft.com/office/word/2010/wordprocessingGroup" xmlns:wpi="http://schemas.microsoft.com/office/word/2010/wordprocessingInk" xmlns:wne="http://schemas.microsoft.com/office/word/2006/wordml" xmlns:wps="http://schemas.microsoft.com/office/word/2010/wordprocessingShape" mc:Ignorable="w14 w15 wp14">
   <w:tbl>
     <w:tblPr>
       <w:tblW w:w="11105" w:type="dxa"/>
@@ -10322,12 +10671,21 @@
               <w:szCs w:val="18"/>
             </w:rPr>
           </w:pPr>
+          <w:proofErr w:type="spellStart"/>
           <w:r>
             <w:rPr>
               <w:sz w:val="18"/>
               <w:szCs w:val="18"/>
             </w:rPr>
-            <w:t>Version de prueba</w:t>
+            <w:t>Version</w:t>
+          </w:r>
+          <w:proofErr w:type="spellEnd"/>
+          <w:r>
+            <w:rPr>
+              <w:sz w:val="18"/>
+              <w:szCs w:val="18"/>
+            </w:rPr>
+            <w:t xml:space="preserve"> de prueba</w:t>
           </w:r>
         </w:p>
       </w:tc>
@@ -10424,7 +10782,7 @@
               <w:sz w:val="18"/>
               <w:szCs w:val="18"/>
             </w:rPr>
-            <w:t>14</w:t>
+            <w:t>17</w:t>
           </w:r>
           <w:r>
             <w:rPr>
@@ -10467,7 +10825,7 @@
               <w:sz w:val="18"/>
               <w:szCs w:val="18"/>
             </w:rPr>
-            <w:t>14</w:t>
+            <w:t>17</w:t>
           </w:r>
           <w:r>
             <w:rPr>
@@ -10489,7 +10847,7 @@
 </file>
 
 <file path=word/footnotes.xml><?xml version="1.0" encoding="utf-8"?>
-<w:footnotes xmlns:wpc="http://schemas.microsoft.com/office/word/2010/wordprocessingCanvas" xmlns:cx="http://schemas.microsoft.com/office/drawing/2014/chartex" xmlns:cx1="http://schemas.microsoft.com/office/drawing/2015/9/8/chartex" xmlns:cx2="http://schemas.microsoft.com/office/drawing/2015/10/21/chartex" xmlns:cx3="http://schemas.microsoft.com/office/drawing/2016/5/9/chartex" xmlns:cx4="http://schemas.microsoft.com/office/drawing/2016/5/10/chartex" xmlns:cx5="http://schemas.microsoft.com/office/drawing/2016/5/11/chartex" xmlns:mc="http://schemas.openxmlformats.org/markup-compatibility/2006" xmlns:o="urn:schemas-microsoft-com:office:office" xmlns:r="http://schemas.openxmlformats.org/officeDocument/2006/relationships" xmlns:m="http://schemas.openxmlformats.org/officeDocument/2006/math" xmlns:v="urn:schemas-microsoft-com:vml" xmlns:wp14="http://schemas.microsoft.com/office/word/2010/wordprocessingDrawing" xmlns:wp="http://schemas.openxmlformats.org/drawingml/2006/wordprocessingDrawing" xmlns:w10="urn:schemas-microsoft-com:office:word" xmlns:w="http://schemas.openxmlformats.org/wordprocessingml/2006/main" xmlns:w14="http://schemas.microsoft.com/office/word/2010/wordml" xmlns:w15="http://schemas.microsoft.com/office/word/2012/wordml" xmlns:w16se="http://schemas.microsoft.com/office/word/2015/wordml/symex" xmlns:wpg="http://schemas.microsoft.com/office/word/2010/wordprocessingGroup" xmlns:wpi="http://schemas.microsoft.com/office/word/2010/wordprocessingInk" xmlns:wne="http://schemas.microsoft.com/office/word/2006/wordml" xmlns:wps="http://schemas.microsoft.com/office/word/2010/wordprocessingShape" mc:Ignorable="w14 w15 w16se wp14">
+<w:footnotes xmlns:wpc="http://schemas.microsoft.com/office/word/2010/wordprocessingCanvas" xmlns:mc="http://schemas.openxmlformats.org/markup-compatibility/2006" xmlns:o="urn:schemas-microsoft-com:office:office" xmlns:r="http://schemas.openxmlformats.org/officeDocument/2006/relationships" xmlns:m="http://schemas.openxmlformats.org/officeDocument/2006/math" xmlns:v="urn:schemas-microsoft-com:vml" xmlns:wp14="http://schemas.microsoft.com/office/word/2010/wordprocessingDrawing" xmlns:wp="http://schemas.openxmlformats.org/drawingml/2006/wordprocessingDrawing" xmlns:w10="urn:schemas-microsoft-com:office:word" xmlns:w="http://schemas.openxmlformats.org/wordprocessingml/2006/main" xmlns:w14="http://schemas.microsoft.com/office/word/2010/wordml" xmlns:w15="http://schemas.microsoft.com/office/word/2012/wordml" xmlns:wpg="http://schemas.microsoft.com/office/word/2010/wordprocessingGroup" xmlns:wpi="http://schemas.microsoft.com/office/word/2010/wordprocessingInk" xmlns:wne="http://schemas.microsoft.com/office/word/2006/wordml" xmlns:wps="http://schemas.microsoft.com/office/word/2010/wordprocessingShape" mc:Ignorable="w14 w15 wp14">
   <w:footnote w:type="separator" w:id="-1">
     <w:p>
       <w:pPr>
@@ -10514,7 +10872,7 @@
 </file>
 
 <file path=word/header1.xml><?xml version="1.0" encoding="utf-8"?>
-<w:hdr xmlns:wpc="http://schemas.microsoft.com/office/word/2010/wordprocessingCanvas" xmlns:cx="http://schemas.microsoft.com/office/drawing/2014/chartex" xmlns:cx1="http://schemas.microsoft.com/office/drawing/2015/9/8/chartex" xmlns:cx2="http://schemas.microsoft.com/office/drawing/2015/10/21/chartex" xmlns:cx3="http://schemas.microsoft.com/office/drawing/2016/5/9/chartex" xmlns:cx4="http://schemas.microsoft.com/office/drawing/2016/5/10/chartex" xmlns:cx5="http://schemas.microsoft.com/office/drawing/2016/5/11/chartex" xmlns:mc="http://schemas.openxmlformats.org/markup-compatibility/2006" xmlns:o="urn:schemas-microsoft-com:office:office" xmlns:r="http://schemas.openxmlformats.org/officeDocument/2006/relationships" xmlns:m="http://schemas.openxmlformats.org/officeDocument/2006/math" xmlns:v="urn:schemas-microsoft-com:vml" xmlns:wp14="http://schemas.microsoft.com/office/word/2010/wordprocessingDrawing" xmlns:wp="http://schemas.openxmlformats.org/drawingml/2006/wordprocessingDrawing" xmlns:w10="urn:schemas-microsoft-com:office:word" xmlns:w="http://schemas.openxmlformats.org/wordprocessingml/2006/main" xmlns:w14="http://schemas.microsoft.com/office/word/2010/wordml" xmlns:w15="http://schemas.microsoft.com/office/word/2012/wordml" xmlns:w16se="http://schemas.microsoft.com/office/word/2015/wordml/symex" xmlns:wpg="http://schemas.microsoft.com/office/word/2010/wordprocessingGroup" xmlns:wpi="http://schemas.microsoft.com/office/word/2010/wordprocessingInk" xmlns:wne="http://schemas.microsoft.com/office/word/2006/wordml" xmlns:wps="http://schemas.microsoft.com/office/word/2010/wordprocessingShape" mc:Ignorable="w14 w15 w16se wp14">
+<w:hdr xmlns:wpc="http://schemas.microsoft.com/office/word/2010/wordprocessingCanvas" xmlns:mc="http://schemas.openxmlformats.org/markup-compatibility/2006" xmlns:o="urn:schemas-microsoft-com:office:office" xmlns:r="http://schemas.openxmlformats.org/officeDocument/2006/relationships" xmlns:m="http://schemas.openxmlformats.org/officeDocument/2006/math" xmlns:v="urn:schemas-microsoft-com:vml" xmlns:wp14="http://schemas.microsoft.com/office/word/2010/wordprocessingDrawing" xmlns:wp="http://schemas.openxmlformats.org/drawingml/2006/wordprocessingDrawing" xmlns:w10="urn:schemas-microsoft-com:office:word" xmlns:w="http://schemas.openxmlformats.org/wordprocessingml/2006/main" xmlns:w14="http://schemas.microsoft.com/office/word/2010/wordml" xmlns:w15="http://schemas.microsoft.com/office/word/2012/wordml" xmlns:wpg="http://schemas.microsoft.com/office/word/2010/wordprocessingGroup" xmlns:wpi="http://schemas.microsoft.com/office/word/2010/wordprocessingInk" xmlns:wne="http://schemas.microsoft.com/office/word/2006/wordml" xmlns:wps="http://schemas.microsoft.com/office/word/2010/wordprocessingShape" mc:Ignorable="w14 w15 wp14">
   <w:tbl>
     <w:tblPr>
       <w:tblW w:w="12102" w:type="dxa"/>
@@ -10554,7 +10912,7 @@
             <w:rPr>
               <w:noProof/>
               <w:sz w:val="32"/>
-              <w:lang w:val="es-ES" w:eastAsia="es-ES"/>
+              <w:lang w:eastAsia="es-PE"/>
             </w:rPr>
             <w:drawing>
               <wp:anchor distT="0" distB="0" distL="114300" distR="114300" simplePos="0" relativeHeight="251646976" behindDoc="0" locked="0" layoutInCell="1" allowOverlap="1" wp14:anchorId="4FC65B3F" wp14:editId="07A76438">
@@ -10709,7 +11067,7 @@
 </file>
 
 <file path=word/numbering.xml><?xml version="1.0" encoding="utf-8"?>
-<w:numbering xmlns:wpc="http://schemas.microsoft.com/office/word/2010/wordprocessingCanvas" xmlns:cx="http://schemas.microsoft.com/office/drawing/2014/chartex" xmlns:cx1="http://schemas.microsoft.com/office/drawing/2015/9/8/chartex" xmlns:cx2="http://schemas.microsoft.com/office/drawing/2015/10/21/chartex" xmlns:cx3="http://schemas.microsoft.com/office/drawing/2016/5/9/chartex" xmlns:cx4="http://schemas.microsoft.com/office/drawing/2016/5/10/chartex" xmlns:cx5="http://schemas.microsoft.com/office/drawing/2016/5/11/chartex" xmlns:mc="http://schemas.openxmlformats.org/markup-compatibility/2006" xmlns:o="urn:schemas-microsoft-com:office:office" xmlns:r="http://schemas.openxmlformats.org/officeDocument/2006/relationships" xmlns:m="http://schemas.openxmlformats.org/officeDocument/2006/math" xmlns:v="urn:schemas-microsoft-com:vml" xmlns:wp14="http://schemas.microsoft.com/office/word/2010/wordprocessingDrawing" xmlns:wp="http://schemas.openxmlformats.org/drawingml/2006/wordprocessingDrawing" xmlns:w10="urn:schemas-microsoft-com:office:word" xmlns:w="http://schemas.openxmlformats.org/wordprocessingml/2006/main" xmlns:w14="http://schemas.microsoft.com/office/word/2010/wordml" xmlns:w15="http://schemas.microsoft.com/office/word/2012/wordml" xmlns:w16se="http://schemas.microsoft.com/office/word/2015/wordml/symex" xmlns:wpg="http://schemas.microsoft.com/office/word/2010/wordprocessingGroup" xmlns:wpi="http://schemas.microsoft.com/office/word/2010/wordprocessingInk" xmlns:wne="http://schemas.microsoft.com/office/word/2006/wordml" xmlns:wps="http://schemas.microsoft.com/office/word/2010/wordprocessingShape" mc:Ignorable="w14 w15 w16se wp14">
+<w:numbering xmlns:wpc="http://schemas.microsoft.com/office/word/2010/wordprocessingCanvas" xmlns:mc="http://schemas.openxmlformats.org/markup-compatibility/2006" xmlns:o="urn:schemas-microsoft-com:office:office" xmlns:r="http://schemas.openxmlformats.org/officeDocument/2006/relationships" xmlns:m="http://schemas.openxmlformats.org/officeDocument/2006/math" xmlns:v="urn:schemas-microsoft-com:vml" xmlns:wp14="http://schemas.microsoft.com/office/word/2010/wordprocessingDrawing" xmlns:wp="http://schemas.openxmlformats.org/drawingml/2006/wordprocessingDrawing" xmlns:w10="urn:schemas-microsoft-com:office:word" xmlns:w="http://schemas.openxmlformats.org/wordprocessingml/2006/main" xmlns:w14="http://schemas.microsoft.com/office/word/2010/wordml" xmlns:w15="http://schemas.microsoft.com/office/word/2012/wordml" xmlns:wpg="http://schemas.microsoft.com/office/word/2010/wordprocessingGroup" xmlns:wpi="http://schemas.microsoft.com/office/word/2010/wordprocessingInk" xmlns:wne="http://schemas.microsoft.com/office/word/2006/wordml" xmlns:wps="http://schemas.microsoft.com/office/word/2010/wordprocessingShape" mc:Ignorable="w14 w15 wp14">
   <w:abstractNum w:abstractNumId="0" w15:restartNumberingAfterBreak="0">
     <w:nsid w:val="2ACB6ED9"/>
     <w:multiLevelType w:val="singleLevel"/>
@@ -10734,7 +11092,7 @@
 </file>
 
 <file path=word/styles.xml><?xml version="1.0" encoding="utf-8"?>
-<w:styles xmlns:mc="http://schemas.openxmlformats.org/markup-compatibility/2006" xmlns:r="http://schemas.openxmlformats.org/officeDocument/2006/relationships" xmlns:w="http://schemas.openxmlformats.org/wordprocessingml/2006/main" xmlns:w14="http://schemas.microsoft.com/office/word/2010/wordml" xmlns:w15="http://schemas.microsoft.com/office/word/2012/wordml" xmlns:w16se="http://schemas.microsoft.com/office/word/2015/wordml/symex" mc:Ignorable="w14 w15 w16se">
+<w:styles xmlns:mc="http://schemas.openxmlformats.org/markup-compatibility/2006" xmlns:r="http://schemas.openxmlformats.org/officeDocument/2006/relationships" xmlns:w="http://schemas.openxmlformats.org/wordprocessingml/2006/main" xmlns:w14="http://schemas.microsoft.com/office/word/2010/wordml" xmlns:w15="http://schemas.microsoft.com/office/word/2012/wordml" mc:Ignorable="w14 w15">
   <w:docDefaults>
     <w:rPrDefault>
       <w:rPr>
@@ -10750,7 +11108,7 @@
       </w:pPr>
     </w:pPrDefault>
   </w:docDefaults>
-  <w:latentStyles w:defLockedState="0" w:defUIPriority="99" w:defSemiHidden="0" w:defUnhideWhenUsed="0" w:defQFormat="0" w:count="374">
+  <w:latentStyles w:defLockedState="0" w:defUIPriority="99" w:defSemiHidden="0" w:defUnhideWhenUsed="0" w:defQFormat="0" w:count="371">
     <w:lsdException w:name="Normal" w:uiPriority="0" w:qFormat="1"/>
     <w:lsdException w:name="heading 1" w:uiPriority="9" w:qFormat="1"/>
     <w:lsdException w:name="heading 2" w:semiHidden="1" w:uiPriority="9" w:unhideWhenUsed="1" w:qFormat="1"/>
@@ -10905,7 +11263,7 @@
     <w:lsdException w:name="Table Web 2" w:semiHidden="1" w:unhideWhenUsed="1"/>
     <w:lsdException w:name="Table Web 3" w:semiHidden="1" w:unhideWhenUsed="1"/>
     <w:lsdException w:name="Balloon Text" w:semiHidden="1" w:unhideWhenUsed="1"/>
-    <w:lsdException w:name="Table Grid" w:semiHidden="1" w:uiPriority="39" w:unhideWhenUsed="1"/>
+    <w:lsdException w:name="Table Grid" w:uiPriority="39"/>
     <w:lsdException w:name="Table Theme" w:semiHidden="1" w:unhideWhenUsed="1"/>
     <w:lsdException w:name="Placeholder Text" w:semiHidden="1"/>
     <w:lsdException w:name="No Spacing" w:uiPriority="1" w:qFormat="1"/>
@@ -11122,9 +11480,6 @@
     <w:lsdException w:name="List Table 5 Dark Accent 6" w:uiPriority="50"/>
     <w:lsdException w:name="List Table 6 Colorful Accent 6" w:uiPriority="51"/>
     <w:lsdException w:name="List Table 7 Colorful Accent 6" w:uiPriority="52"/>
-    <w:lsdException w:name="Mention" w:semiHidden="1" w:unhideWhenUsed="1"/>
-    <w:lsdException w:name="Smart Hyperlink" w:semiHidden="1" w:unhideWhenUsed="1"/>
-    <w:lsdException w:name="Hashtag" w:semiHidden="1" w:unhideWhenUsed="1"/>
   </w:latentStyles>
   <w:style w:type="paragraph" w:default="1" w:styleId="Normal">
     <w:name w:val="Normal"/>

</xml_diff>